<commit_message>
Added testcase dump and updated IR Design
</commit_message>
<xml_diff>
--- a/documents/IR Design.docx
+++ b/documents/IR Design.docx
@@ -142,6 +142,63 @@
       <w:pPr>
         <w:numPr>
           <w:ilvl w:val="0"/>
+          <w:numId w:val="7"/>
+        </w:numPr>
+        <w:ind w:left="720" w:hanging="360"/>
+        <w:rPr>
+          <w:u w:val="none"/>
+        </w:rPr>
+      </w:pPr>
+      <w:r>
+        <w:rPr>
+          <w:rtl w:val="0"/>
+        </w:rPr>
+        <w:t xml:space="preserve">8 Registers</w:t>
+      </w:r>
+    </w:p>
+    <w:p>
+      <w:pPr>
+        <w:numPr>
+          <w:ilvl w:val="0"/>
+          <w:numId w:val="7"/>
+        </w:numPr>
+        <w:ind w:left="720" w:hanging="360"/>
+        <w:rPr>
+          <w:u w:val="none"/>
+        </w:rPr>
+      </w:pPr>
+      <w:r>
+        <w:rPr>
+          <w:rtl w:val="0"/>
+        </w:rPr>
+        <w:t xml:space="preserve">8 Addressing modes</w:t>
+      </w:r>
+    </w:p>
+    <w:p>
+      <w:pPr>
+        <w:rPr/>
+      </w:pPr>
+      <w:r>
+        <w:rPr>
+          <w:rtl w:val="0"/>
+        </w:rPr>
+      </w:r>
+    </w:p>
+    <w:p>
+      <w:pPr>
+        <w:rPr/>
+      </w:pPr>
+      <w:r>
+        <w:rPr>
+          <w:rtl w:val="0"/>
+        </w:rPr>
+        <w:t xml:space="preserve">For each register operand we need `log2(8) = 3` + `log2(8) = 3` = 6 bits.</w:t>
+      </w:r>
+    </w:p>
+    <w:p>
+      <w:pPr>
+        <w:numPr>
+          <w:ilvl w:val="0"/>
           <w:numId w:val="6"/>
         </w:numPr>
         <w:ind w:left="720" w:hanging="360"/>
@@ -153,72 +210,15 @@
         <w:rPr>
           <w:rtl w:val="0"/>
         </w:rPr>
-        <w:t xml:space="preserve">8 Registers</w:t>
-      </w:r>
-    </w:p>
-    <w:p>
-      <w:pPr>
-        <w:numPr>
-          <w:ilvl w:val="0"/>
+        <w:t xml:space="preserve">In Two-Op instructions:</w:t>
+      </w:r>
+    </w:p>
+    <w:p>
+      <w:pPr>
+        <w:numPr>
+          <w:ilvl w:val="1"/>
           <w:numId w:val="6"/>
         </w:numPr>
-        <w:ind w:left="720" w:hanging="360"/>
-        <w:rPr>
-          <w:u w:val="none"/>
-        </w:rPr>
-      </w:pPr>
-      <w:r>
-        <w:rPr>
-          <w:rtl w:val="0"/>
-        </w:rPr>
-        <w:t xml:space="preserve">8 Addressing modes</w:t>
-      </w:r>
-    </w:p>
-    <w:p>
-      <w:pPr>
-        <w:rPr/>
-      </w:pPr>
-      <w:r>
-        <w:rPr>
-          <w:rtl w:val="0"/>
-        </w:rPr>
-      </w:r>
-    </w:p>
-    <w:p>
-      <w:pPr>
-        <w:rPr/>
-      </w:pPr>
-      <w:r>
-        <w:rPr>
-          <w:rtl w:val="0"/>
-        </w:rPr>
-        <w:t xml:space="preserve">For each register operand we need `log2(8) = 3` + `log2(8) = 3` = 6 bits.</w:t>
-      </w:r>
-    </w:p>
-    <w:p>
-      <w:pPr>
-        <w:numPr>
-          <w:ilvl w:val="0"/>
-          <w:numId w:val="5"/>
-        </w:numPr>
-        <w:ind w:left="720" w:hanging="360"/>
-        <w:rPr>
-          <w:u w:val="none"/>
-        </w:rPr>
-      </w:pPr>
-      <w:r>
-        <w:rPr>
-          <w:rtl w:val="0"/>
-        </w:rPr>
-        <w:t xml:space="preserve">In Two-Op instructions:</w:t>
-      </w:r>
-    </w:p>
-    <w:p>
-      <w:pPr>
-        <w:numPr>
-          <w:ilvl w:val="1"/>
-          <w:numId w:val="5"/>
-        </w:numPr>
         <w:ind w:left="1440" w:hanging="360"/>
         <w:rPr>
           <w:u w:val="none"/>
@@ -235,7 +235,7 @@
       <w:pPr>
         <w:numPr>
           <w:ilvl w:val="0"/>
-          <w:numId w:val="5"/>
+          <w:numId w:val="6"/>
         </w:numPr>
         <w:ind w:left="720" w:hanging="360"/>
         <w:rPr>
@@ -253,7 +253,7 @@
       <w:pPr>
         <w:numPr>
           <w:ilvl w:val="1"/>
-          <w:numId w:val="5"/>
+          <w:numId w:val="6"/>
         </w:numPr>
         <w:ind w:left="1440" w:hanging="360"/>
         <w:rPr>
@@ -271,7 +271,7 @@
       <w:pPr>
         <w:numPr>
           <w:ilvl w:val="0"/>
-          <w:numId w:val="5"/>
+          <w:numId w:val="6"/>
         </w:numPr>
         <w:ind w:left="720" w:hanging="360"/>
         <w:rPr>
@@ -289,7 +289,7 @@
       <w:pPr>
         <w:numPr>
           <w:ilvl w:val="1"/>
-          <w:numId w:val="5"/>
+          <w:numId w:val="6"/>
         </w:numPr>
         <w:ind w:left="1440" w:hanging="360"/>
         <w:rPr>
@@ -307,7 +307,7 @@
       <w:pPr>
         <w:numPr>
           <w:ilvl w:val="0"/>
-          <w:numId w:val="5"/>
+          <w:numId w:val="6"/>
         </w:numPr>
         <w:ind w:left="720" w:hanging="360"/>
         <w:rPr>
@@ -325,7 +325,7 @@
       <w:pPr>
         <w:numPr>
           <w:ilvl w:val="1"/>
-          <w:numId w:val="5"/>
+          <w:numId w:val="6"/>
         </w:numPr>
         <w:ind w:left="1440" w:hanging="360"/>
         <w:rPr>
@@ -343,7 +343,7 @@
       <w:pPr>
         <w:numPr>
           <w:ilvl w:val="0"/>
-          <w:numId w:val="5"/>
+          <w:numId w:val="6"/>
         </w:numPr>
         <w:ind w:left="720" w:hanging="360"/>
         <w:rPr>
@@ -361,7 +361,7 @@
       <w:pPr>
         <w:numPr>
           <w:ilvl w:val="1"/>
-          <w:numId w:val="5"/>
+          <w:numId w:val="6"/>
         </w:numPr>
         <w:ind w:left="1440" w:hanging="360"/>
         <w:rPr>
@@ -379,7 +379,7 @@
       <w:pPr>
         <w:numPr>
           <w:ilvl w:val="1"/>
-          <w:numId w:val="5"/>
+          <w:numId w:val="6"/>
         </w:numPr>
         <w:ind w:left="1440" w:hanging="360"/>
         <w:rPr>
@@ -397,7 +397,7 @@
       <w:pPr>
         <w:numPr>
           <w:ilvl w:val="1"/>
-          <w:numId w:val="5"/>
+          <w:numId w:val="6"/>
         </w:numPr>
         <w:ind w:left="1440" w:hanging="360"/>
         <w:rPr>
@@ -415,7 +415,7 @@
       <w:pPr>
         <w:numPr>
           <w:ilvl w:val="1"/>
-          <w:numId w:val="5"/>
+          <w:numId w:val="6"/>
         </w:numPr>
         <w:ind w:left="1440" w:hanging="360"/>
         <w:rPr>
@@ -1091,6 +1091,776 @@
           <w:rtl w:val="0"/>
         </w:rPr>
         <w:t xml:space="preserve">8 bits OP-code | XXXX XXXX (8 bits placeholder)</w:t>
+      </w:r>
+    </w:p>
+    <w:p>
+      <w:pPr>
+        <w:ind w:left="720" w:firstLine="0"/>
+        <w:rPr/>
+      </w:pPr>
+      <w:r>
+        <w:rPr>
+          <w:rtl w:val="0"/>
+        </w:rPr>
+      </w:r>
+    </w:p>
+    <w:p>
+      <w:pPr>
+        <w:ind w:left="0" w:firstLine="0"/>
+        <w:rPr/>
+      </w:pPr>
+      <w:r>
+        <w:rPr>
+          <w:rtl w:val="0"/>
+        </w:rPr>
+        <w:t xml:space="preserve">Instructions opcodes:</w:t>
+      </w:r>
+    </w:p>
+    <w:p>
+      <w:pPr>
+        <w:numPr>
+          <w:ilvl w:val="0"/>
+          <w:numId w:val="5"/>
+        </w:numPr>
+        <w:ind w:left="720" w:hanging="360"/>
+        <w:rPr>
+          <w:u w:val="none"/>
+        </w:rPr>
+      </w:pPr>
+      <w:r>
+        <w:rPr>
+          <w:rtl w:val="0"/>
+        </w:rPr>
+        <w:t xml:space="preserve">Prefixes:</w:t>
+      </w:r>
+    </w:p>
+    <w:p>
+      <w:pPr>
+        <w:numPr>
+          <w:ilvl w:val="1"/>
+          <w:numId w:val="5"/>
+        </w:numPr>
+        <w:ind w:left="1440" w:hanging="360"/>
+      </w:pPr>
+      <w:r>
+        <w:rPr>
+          <w:rtl w:val="0"/>
+        </w:rPr>
+        <w:t xml:space="preserve">pre_one_op = '1001'</w:t>
+      </w:r>
+    </w:p>
+    <w:p>
+      <w:pPr>
+        <w:numPr>
+          <w:ilvl w:val="1"/>
+          <w:numId w:val="5"/>
+        </w:numPr>
+        <w:ind w:left="1440" w:hanging="360"/>
+      </w:pPr>
+      <w:r>
+        <w:rPr>
+          <w:rtl w:val="0"/>
+        </w:rPr>
+        <w:t xml:space="preserve">pre_branch = '11'</w:t>
+      </w:r>
+    </w:p>
+    <w:p>
+      <w:pPr>
+        <w:numPr>
+          <w:ilvl w:val="1"/>
+          <w:numId w:val="5"/>
+        </w:numPr>
+        <w:ind w:left="1440" w:hanging="360"/>
+      </w:pPr>
+      <w:r>
+        <w:rPr>
+          <w:rtl w:val="0"/>
+        </w:rPr>
+        <w:t xml:space="preserve">pre_no_op = '1010'</w:t>
+      </w:r>
+    </w:p>
+    <w:p>
+      <w:pPr>
+        <w:numPr>
+          <w:ilvl w:val="1"/>
+          <w:numId w:val="5"/>
+        </w:numPr>
+        <w:ind w:left="1440" w:hanging="360"/>
+      </w:pPr>
+      <w:r>
+        <w:rPr>
+          <w:rtl w:val="0"/>
+        </w:rPr>
+        <w:t xml:space="preserve">pre_jump = '1011'</w:t>
+      </w:r>
+    </w:p>
+    <w:p>
+      <w:pPr>
+        <w:numPr>
+          <w:ilvl w:val="0"/>
+          <w:numId w:val="5"/>
+        </w:numPr>
+        <w:ind w:left="720" w:hanging="360"/>
+        <w:rPr>
+          <w:u w:val="none"/>
+        </w:rPr>
+      </w:pPr>
+      <w:r>
+        <w:rPr>
+          <w:rtl w:val="0"/>
+        </w:rPr>
+        <w:t xml:space="preserve">Double Op:</w:t>
+      </w:r>
+    </w:p>
+    <w:p>
+      <w:pPr>
+        <w:numPr>
+          <w:ilvl w:val="1"/>
+          <w:numId w:val="5"/>
+        </w:numPr>
+        <w:ind w:left="1440" w:hanging="360"/>
+      </w:pPr>
+      <w:r>
+        <w:rPr>
+          <w:rtl w:val="0"/>
+        </w:rPr>
+        <w:t xml:space="preserve">    'MOV':       </w:t>
+        <w:tab/>
+        <w:t xml:space="preserve">'0000'</w:t>
+      </w:r>
+    </w:p>
+    <w:p>
+      <w:pPr>
+        <w:numPr>
+          <w:ilvl w:val="1"/>
+          <w:numId w:val="5"/>
+        </w:numPr>
+        <w:ind w:left="1440" w:hanging="360"/>
+      </w:pPr>
+      <w:r>
+        <w:rPr>
+          <w:rtl w:val="0"/>
+        </w:rPr>
+        <w:t xml:space="preserve">    'ADD':       </w:t>
+        <w:tab/>
+        <w:t xml:space="preserve">'0001'</w:t>
+      </w:r>
+    </w:p>
+    <w:p>
+      <w:pPr>
+        <w:numPr>
+          <w:ilvl w:val="1"/>
+          <w:numId w:val="5"/>
+        </w:numPr>
+        <w:ind w:left="1440" w:hanging="360"/>
+      </w:pPr>
+      <w:r>
+        <w:rPr>
+          <w:rtl w:val="0"/>
+        </w:rPr>
+        <w:t xml:space="preserve">    'ADC':       </w:t>
+        <w:tab/>
+        <w:t xml:space="preserve">'0010'</w:t>
+      </w:r>
+    </w:p>
+    <w:p>
+      <w:pPr>
+        <w:numPr>
+          <w:ilvl w:val="1"/>
+          <w:numId w:val="5"/>
+        </w:numPr>
+        <w:ind w:left="1440" w:hanging="360"/>
+      </w:pPr>
+      <w:r>
+        <w:rPr>
+          <w:rtl w:val="0"/>
+        </w:rPr>
+        <w:t xml:space="preserve">    'SUB':       </w:t>
+        <w:tab/>
+        <w:t xml:space="preserve">'0011'</w:t>
+      </w:r>
+    </w:p>
+    <w:p>
+      <w:pPr>
+        <w:numPr>
+          <w:ilvl w:val="1"/>
+          <w:numId w:val="5"/>
+        </w:numPr>
+        <w:ind w:left="1440" w:hanging="360"/>
+      </w:pPr>
+      <w:r>
+        <w:rPr>
+          <w:rtl w:val="0"/>
+        </w:rPr>
+        <w:t xml:space="preserve">    'SBC':       </w:t>
+        <w:tab/>
+        <w:t xml:space="preserve">'0100'</w:t>
+      </w:r>
+    </w:p>
+    <w:p>
+      <w:pPr>
+        <w:numPr>
+          <w:ilvl w:val="1"/>
+          <w:numId w:val="5"/>
+        </w:numPr>
+        <w:ind w:left="1440" w:hanging="360"/>
+      </w:pPr>
+      <w:r>
+        <w:rPr>
+          <w:rtl w:val="0"/>
+        </w:rPr>
+        <w:t xml:space="preserve">    'AND':       </w:t>
+        <w:tab/>
+        <w:t xml:space="preserve">'0101'</w:t>
+      </w:r>
+    </w:p>
+    <w:p>
+      <w:pPr>
+        <w:numPr>
+          <w:ilvl w:val="1"/>
+          <w:numId w:val="5"/>
+        </w:numPr>
+        <w:ind w:left="1440" w:hanging="360"/>
+      </w:pPr>
+      <w:r>
+        <w:rPr>
+          <w:rtl w:val="0"/>
+        </w:rPr>
+        <w:t xml:space="preserve">    'OR':        </w:t>
+        <w:tab/>
+        <w:t xml:space="preserve">'0110’</w:t>
+      </w:r>
+    </w:p>
+    <w:p>
+      <w:pPr>
+        <w:numPr>
+          <w:ilvl w:val="1"/>
+          <w:numId w:val="5"/>
+        </w:numPr>
+        <w:ind w:left="1440" w:hanging="360"/>
+      </w:pPr>
+      <w:r>
+        <w:rPr>
+          <w:rtl w:val="0"/>
+        </w:rPr>
+        <w:t xml:space="preserve">    'XOR':       </w:t>
+        <w:tab/>
+        <w:t xml:space="preserve">'0111’</w:t>
+      </w:r>
+    </w:p>
+    <w:p>
+      <w:pPr>
+        <w:numPr>
+          <w:ilvl w:val="1"/>
+          <w:numId w:val="5"/>
+        </w:numPr>
+        <w:ind w:left="1440" w:hanging="360"/>
+      </w:pPr>
+      <w:r>
+        <w:rPr>
+          <w:rtl w:val="0"/>
+        </w:rPr>
+        <w:t xml:space="preserve">    'CMP':    </w:t>
+        <w:tab/>
+        <w:t xml:space="preserve">'1000'</w:t>
+      </w:r>
+    </w:p>
+    <w:p>
+      <w:pPr>
+        <w:rPr/>
+      </w:pPr>
+      <w:r>
+        <w:rPr>
+          <w:rtl w:val="0"/>
+        </w:rPr>
+      </w:r>
+    </w:p>
+    <w:p>
+      <w:pPr>
+        <w:rPr/>
+      </w:pPr>
+      <w:r>
+        <w:rPr>
+          <w:rtl w:val="0"/>
+        </w:rPr>
+      </w:r>
+    </w:p>
+    <w:p>
+      <w:pPr>
+        <w:numPr>
+          <w:ilvl w:val="0"/>
+          <w:numId w:val="5"/>
+        </w:numPr>
+        <w:ind w:left="720" w:hanging="360"/>
+        <w:rPr>
+          <w:u w:val="none"/>
+        </w:rPr>
+      </w:pPr>
+      <w:r>
+        <w:rPr>
+          <w:rtl w:val="0"/>
+        </w:rPr>
+        <w:t xml:space="preserve">Single Op:</w:t>
+      </w:r>
+    </w:p>
+    <w:p>
+      <w:pPr>
+        <w:numPr>
+          <w:ilvl w:val="1"/>
+          <w:numId w:val="5"/>
+        </w:numPr>
+        <w:ind w:left="1440" w:hanging="360"/>
+      </w:pPr>
+      <w:r>
+        <w:rPr>
+          <w:rtl w:val="0"/>
+        </w:rPr>
+        <w:t xml:space="preserve">'INC':      </w:t>
+        <w:tab/>
+        <w:t xml:space="preserve">pre_one_op + '0000'</w:t>
+      </w:r>
+    </w:p>
+    <w:p>
+      <w:pPr>
+        <w:numPr>
+          <w:ilvl w:val="1"/>
+          <w:numId w:val="5"/>
+        </w:numPr>
+        <w:ind w:left="1440" w:hanging="360"/>
+      </w:pPr>
+      <w:r>
+        <w:rPr>
+          <w:rtl w:val="0"/>
+        </w:rPr>
+        <w:t xml:space="preserve">'DEC':       </w:t>
+        <w:tab/>
+        <w:t xml:space="preserve">pre_one_op + '0001'</w:t>
+      </w:r>
+    </w:p>
+    <w:p>
+      <w:pPr>
+        <w:numPr>
+          <w:ilvl w:val="1"/>
+          <w:numId w:val="5"/>
+        </w:numPr>
+        <w:ind w:left="1440" w:hanging="360"/>
+      </w:pPr>
+      <w:r>
+        <w:rPr>
+          <w:rtl w:val="0"/>
+        </w:rPr>
+        <w:t xml:space="preserve">'CLR':       </w:t>
+        <w:tab/>
+        <w:t xml:space="preserve">pre_one_op + '0010'</w:t>
+      </w:r>
+    </w:p>
+    <w:p>
+      <w:pPr>
+        <w:numPr>
+          <w:ilvl w:val="1"/>
+          <w:numId w:val="5"/>
+        </w:numPr>
+        <w:ind w:left="1440" w:hanging="360"/>
+      </w:pPr>
+      <w:r>
+        <w:rPr>
+          <w:rtl w:val="0"/>
+        </w:rPr>
+        <w:t xml:space="preserve">'INV':       </w:t>
+        <w:tab/>
+        <w:t xml:space="preserve">pre_one_op + '0011'</w:t>
+      </w:r>
+    </w:p>
+    <w:p>
+      <w:pPr>
+        <w:numPr>
+          <w:ilvl w:val="1"/>
+          <w:numId w:val="5"/>
+        </w:numPr>
+        <w:ind w:left="1440" w:hanging="360"/>
+      </w:pPr>
+      <w:r>
+        <w:rPr>
+          <w:rtl w:val="0"/>
+        </w:rPr>
+        <w:t xml:space="preserve">'LSR':       </w:t>
+        <w:tab/>
+        <w:t xml:space="preserve">pre_one_op + '0100'</w:t>
+      </w:r>
+    </w:p>
+    <w:p>
+      <w:pPr>
+        <w:numPr>
+          <w:ilvl w:val="1"/>
+          <w:numId w:val="5"/>
+        </w:numPr>
+        <w:ind w:left="1440" w:hanging="360"/>
+      </w:pPr>
+      <w:r>
+        <w:rPr>
+          <w:rtl w:val="0"/>
+        </w:rPr>
+        <w:t xml:space="preserve">'ROR':       </w:t>
+        <w:tab/>
+        <w:t xml:space="preserve">pre_one_op + '0101'</w:t>
+      </w:r>
+    </w:p>
+    <w:p>
+      <w:pPr>
+        <w:numPr>
+          <w:ilvl w:val="1"/>
+          <w:numId w:val="5"/>
+        </w:numPr>
+        <w:ind w:left="1440" w:hanging="360"/>
+      </w:pPr>
+      <w:r>
+        <w:rPr>
+          <w:rtl w:val="0"/>
+        </w:rPr>
+        <w:t xml:space="preserve">'ASR':       </w:t>
+        <w:tab/>
+        <w:t xml:space="preserve">pre_one_op + '0110'</w:t>
+      </w:r>
+    </w:p>
+    <w:p>
+      <w:pPr>
+        <w:numPr>
+          <w:ilvl w:val="1"/>
+          <w:numId w:val="5"/>
+        </w:numPr>
+        <w:ind w:left="1440" w:hanging="360"/>
+      </w:pPr>
+      <w:r>
+        <w:rPr>
+          <w:rtl w:val="0"/>
+        </w:rPr>
+        <w:t xml:space="preserve">'LSL':       </w:t>
+        <w:tab/>
+        <w:t xml:space="preserve">pre_one_op + '0111'</w:t>
+      </w:r>
+    </w:p>
+    <w:p>
+      <w:pPr>
+        <w:numPr>
+          <w:ilvl w:val="1"/>
+          <w:numId w:val="5"/>
+        </w:numPr>
+        <w:ind w:left="1440" w:hanging="360"/>
+      </w:pPr>
+      <w:r>
+        <w:rPr>
+          <w:rtl w:val="0"/>
+        </w:rPr>
+        <w:t xml:space="preserve">'ROL':       </w:t>
+        <w:tab/>
+        <w:t xml:space="preserve">pre_one_op + '1000’</w:t>
+      </w:r>
+    </w:p>
+    <w:p>
+      <w:pPr>
+        <w:numPr>
+          <w:ilvl w:val="0"/>
+          <w:numId w:val="5"/>
+        </w:numPr>
+        <w:ind w:left="720" w:hanging="360"/>
+        <w:rPr>
+          <w:u w:val="none"/>
+        </w:rPr>
+      </w:pPr>
+      <w:r>
+        <w:rPr>
+          <w:rtl w:val="0"/>
+        </w:rPr>
+        <w:t xml:space="preserve">Branch:</w:t>
+      </w:r>
+    </w:p>
+    <w:p>
+      <w:pPr>
+        <w:numPr>
+          <w:ilvl w:val="1"/>
+          <w:numId w:val="5"/>
+        </w:numPr>
+        <w:ind w:left="1440" w:hanging="360"/>
+      </w:pPr>
+      <w:r>
+        <w:rPr>
+          <w:rtl w:val="0"/>
+        </w:rPr>
+        <w:t xml:space="preserve">'BR':       </w:t>
+        <w:tab/>
+        <w:t xml:space="preserve">pre_branch + '000'</w:t>
+      </w:r>
+    </w:p>
+    <w:p>
+      <w:pPr>
+        <w:numPr>
+          <w:ilvl w:val="1"/>
+          <w:numId w:val="5"/>
+        </w:numPr>
+        <w:ind w:left="1440" w:hanging="360"/>
+      </w:pPr>
+      <w:r>
+        <w:rPr>
+          <w:rtl w:val="0"/>
+        </w:rPr>
+        <w:t xml:space="preserve">'BEQ':       </w:t>
+        <w:tab/>
+        <w:t xml:space="preserve">pre_branch + '001'</w:t>
+      </w:r>
+    </w:p>
+    <w:p>
+      <w:pPr>
+        <w:numPr>
+          <w:ilvl w:val="1"/>
+          <w:numId w:val="5"/>
+        </w:numPr>
+        <w:ind w:left="1440" w:hanging="360"/>
+      </w:pPr>
+      <w:r>
+        <w:rPr>
+          <w:rtl w:val="0"/>
+        </w:rPr>
+        <w:t xml:space="preserve">'BNE':       </w:t>
+        <w:tab/>
+        <w:t xml:space="preserve">pre_branch + '010'</w:t>
+      </w:r>
+    </w:p>
+    <w:p>
+      <w:pPr>
+        <w:numPr>
+          <w:ilvl w:val="1"/>
+          <w:numId w:val="5"/>
+        </w:numPr>
+        <w:ind w:left="1440" w:hanging="360"/>
+      </w:pPr>
+      <w:r>
+        <w:rPr>
+          <w:rtl w:val="0"/>
+        </w:rPr>
+        <w:t xml:space="preserve">'BLO':       </w:t>
+        <w:tab/>
+        <w:t xml:space="preserve">pre_branch + '011'</w:t>
+      </w:r>
+    </w:p>
+    <w:p>
+      <w:pPr>
+        <w:numPr>
+          <w:ilvl w:val="1"/>
+          <w:numId w:val="5"/>
+        </w:numPr>
+        <w:ind w:left="1440" w:hanging="360"/>
+      </w:pPr>
+      <w:r>
+        <w:rPr>
+          <w:rtl w:val="0"/>
+        </w:rPr>
+        <w:t xml:space="preserve">'BLS':       </w:t>
+        <w:tab/>
+        <w:t xml:space="preserve">pre_branch + '100'</w:t>
+      </w:r>
+    </w:p>
+    <w:p>
+      <w:pPr>
+        <w:numPr>
+          <w:ilvl w:val="1"/>
+          <w:numId w:val="5"/>
+        </w:numPr>
+        <w:ind w:left="1440" w:hanging="360"/>
+      </w:pPr>
+      <w:r>
+        <w:rPr>
+          <w:rtl w:val="0"/>
+        </w:rPr>
+        <w:t xml:space="preserve">'BHI':       </w:t>
+        <w:tab/>
+        <w:t xml:space="preserve">pre_branch + '101'</w:t>
+      </w:r>
+    </w:p>
+    <w:p>
+      <w:pPr>
+        <w:numPr>
+          <w:ilvl w:val="1"/>
+          <w:numId w:val="5"/>
+        </w:numPr>
+        <w:ind w:left="1440" w:hanging="360"/>
+      </w:pPr>
+      <w:r>
+        <w:rPr>
+          <w:rtl w:val="0"/>
+        </w:rPr>
+        <w:t xml:space="preserve">'BHS':       </w:t>
+        <w:tab/>
+        <w:t xml:space="preserve">pre_branch + '110'</w:t>
+      </w:r>
+    </w:p>
+    <w:p>
+      <w:pPr>
+        <w:numPr>
+          <w:ilvl w:val="0"/>
+          <w:numId w:val="5"/>
+        </w:numPr>
+        <w:ind w:left="720" w:hanging="360"/>
+        <w:rPr>
+          <w:u w:val="none"/>
+        </w:rPr>
+      </w:pPr>
+      <w:r>
+        <w:rPr>
+          <w:rtl w:val="0"/>
+        </w:rPr>
+        <w:t xml:space="preserve">No Op:</w:t>
+      </w:r>
+    </w:p>
+    <w:p>
+      <w:pPr>
+        <w:numPr>
+          <w:ilvl w:val="1"/>
+          <w:numId w:val="5"/>
+        </w:numPr>
+        <w:ind w:left="1440" w:hanging="360"/>
+      </w:pPr>
+      <w:r>
+        <w:rPr>
+          <w:rtl w:val="0"/>
+        </w:rPr>
+        <w:t xml:space="preserve">'HLT':       </w:t>
+        <w:tab/>
+        <w:t xml:space="preserve">pre_no_op  + '0000'</w:t>
+      </w:r>
+    </w:p>
+    <w:p>
+      <w:pPr>
+        <w:numPr>
+          <w:ilvl w:val="1"/>
+          <w:numId w:val="5"/>
+        </w:numPr>
+        <w:ind w:left="1440" w:hanging="360"/>
+      </w:pPr>
+      <w:r>
+        <w:rPr>
+          <w:rtl w:val="0"/>
+        </w:rPr>
+        <w:t xml:space="preserve">'NOP':       </w:t>
+        <w:tab/>
+        <w:t xml:space="preserve">pre_no_op  + '0001'</w:t>
+      </w:r>
+    </w:p>
+    <w:p>
+      <w:pPr>
+        <w:numPr>
+          <w:ilvl w:val="1"/>
+          <w:numId w:val="5"/>
+        </w:numPr>
+        <w:ind w:left="1440" w:hanging="360"/>
+      </w:pPr>
+      <w:r>
+        <w:rPr>
+          <w:rtl w:val="0"/>
+        </w:rPr>
+        <w:t xml:space="preserve">'RESET':     </w:t>
+        <w:tab/>
+        <w:t xml:space="preserve">pre_no_op  + '0010'</w:t>
+      </w:r>
+    </w:p>
+    <w:p>
+      <w:pPr>
+        <w:numPr>
+          <w:ilvl w:val="0"/>
+          <w:numId w:val="5"/>
+        </w:numPr>
+        <w:ind w:left="720" w:hanging="360"/>
+        <w:rPr>
+          <w:u w:val="none"/>
+        </w:rPr>
+      </w:pPr>
+      <w:r>
+        <w:rPr>
+          <w:rtl w:val="0"/>
+        </w:rPr>
+        <w:t xml:space="preserve">Jump:</w:t>
+      </w:r>
+    </w:p>
+    <w:p>
+      <w:pPr>
+        <w:numPr>
+          <w:ilvl w:val="1"/>
+          <w:numId w:val="5"/>
+        </w:numPr>
+        <w:ind w:left="1440" w:hanging="360"/>
+      </w:pPr>
+      <w:r>
+        <w:rPr>
+          <w:rtl w:val="0"/>
+        </w:rPr>
+        <w:t xml:space="preserve">'JSR':       </w:t>
+        <w:tab/>
+        <w:t xml:space="preserve">pre_jump   + '0000'</w:t>
+      </w:r>
+    </w:p>
+    <w:p>
+      <w:pPr>
+        <w:numPr>
+          <w:ilvl w:val="1"/>
+          <w:numId w:val="5"/>
+        </w:numPr>
+        <w:ind w:left="1440" w:hanging="360"/>
+      </w:pPr>
+      <w:r>
+        <w:rPr>
+          <w:rtl w:val="0"/>
+        </w:rPr>
+        <w:t xml:space="preserve">'RTS':       </w:t>
+        <w:tab/>
+        <w:t xml:space="preserve">pre_jump   + '0001'</w:t>
+      </w:r>
+    </w:p>
+    <w:p>
+      <w:pPr>
+        <w:numPr>
+          <w:ilvl w:val="1"/>
+          <w:numId w:val="5"/>
+        </w:numPr>
+        <w:ind w:left="1440" w:hanging="360"/>
+      </w:pPr>
+      <w:r>
+        <w:rPr>
+          <w:rtl w:val="0"/>
+        </w:rPr>
+        <w:t xml:space="preserve">'INTERRUPT': pre_jump   + '0010’</w:t>
+      </w:r>
+    </w:p>
+    <w:p>
+      <w:pPr>
+        <w:numPr>
+          <w:ilvl w:val="1"/>
+          <w:numId w:val="5"/>
+        </w:numPr>
+        <w:ind w:left="1440" w:hanging="360"/>
+      </w:pPr>
+      <w:r>
+        <w:rPr>
+          <w:rtl w:val="0"/>
+        </w:rPr>
+        <w:t xml:space="preserve">'IRET':      </w:t>
+        <w:tab/>
+        <w:t xml:space="preserve">pre_jump   + '0011'</w:t>
+      </w:r>
+    </w:p>
+    <w:p>
+      <w:pPr>
+        <w:numPr>
+          <w:ilvl w:val="1"/>
+          <w:numId w:val="5"/>
+        </w:numPr>
+        <w:ind w:left="1440" w:hanging="360"/>
+        <w:rPr>
+          <w:u w:val="none"/>
+        </w:rPr>
+      </w:pPr>
+      <w:r>
+        <w:rPr>
+          <w:rtl w:val="0"/>
+        </w:rPr>
       </w:r>
     </w:p>
     <w:sectPr>
@@ -1655,6 +2425,116 @@
     </w:lvl>
   </w:abstractNum>
   <w:abstractNum w:abstractNumId="6">
+    <w:lvl w:ilvl="0">
+      <w:start w:val="1"/>
+      <w:numFmt w:val="bullet"/>
+      <w:lvlText w:val="-"/>
+      <w:lvlJc w:val="left"/>
+      <w:pPr>
+        <w:ind w:left="720" w:hanging="360"/>
+      </w:pPr>
+      <w:rPr>
+        <w:u w:val="none"/>
+      </w:rPr>
+    </w:lvl>
+    <w:lvl w:ilvl="1">
+      <w:start w:val="1"/>
+      <w:numFmt w:val="bullet"/>
+      <w:lvlText w:val="-"/>
+      <w:lvlJc w:val="left"/>
+      <w:pPr>
+        <w:ind w:left="1440" w:hanging="360"/>
+      </w:pPr>
+      <w:rPr>
+        <w:u w:val="none"/>
+      </w:rPr>
+    </w:lvl>
+    <w:lvl w:ilvl="2">
+      <w:start w:val="1"/>
+      <w:numFmt w:val="bullet"/>
+      <w:lvlText w:val="-"/>
+      <w:lvlJc w:val="left"/>
+      <w:pPr>
+        <w:ind w:left="2160" w:hanging="360"/>
+      </w:pPr>
+      <w:rPr>
+        <w:u w:val="none"/>
+      </w:rPr>
+    </w:lvl>
+    <w:lvl w:ilvl="3">
+      <w:start w:val="1"/>
+      <w:numFmt w:val="bullet"/>
+      <w:lvlText w:val="-"/>
+      <w:lvlJc w:val="left"/>
+      <w:pPr>
+        <w:ind w:left="2880" w:hanging="360"/>
+      </w:pPr>
+      <w:rPr>
+        <w:u w:val="none"/>
+      </w:rPr>
+    </w:lvl>
+    <w:lvl w:ilvl="4">
+      <w:start w:val="1"/>
+      <w:numFmt w:val="bullet"/>
+      <w:lvlText w:val="-"/>
+      <w:lvlJc w:val="left"/>
+      <w:pPr>
+        <w:ind w:left="3600" w:hanging="360"/>
+      </w:pPr>
+      <w:rPr>
+        <w:u w:val="none"/>
+      </w:rPr>
+    </w:lvl>
+    <w:lvl w:ilvl="5">
+      <w:start w:val="1"/>
+      <w:numFmt w:val="bullet"/>
+      <w:lvlText w:val="-"/>
+      <w:lvlJc w:val="left"/>
+      <w:pPr>
+        <w:ind w:left="4320" w:hanging="360"/>
+      </w:pPr>
+      <w:rPr>
+        <w:u w:val="none"/>
+      </w:rPr>
+    </w:lvl>
+    <w:lvl w:ilvl="6">
+      <w:start w:val="1"/>
+      <w:numFmt w:val="bullet"/>
+      <w:lvlText w:val="-"/>
+      <w:lvlJc w:val="left"/>
+      <w:pPr>
+        <w:ind w:left="5040" w:hanging="360"/>
+      </w:pPr>
+      <w:rPr>
+        <w:u w:val="none"/>
+      </w:rPr>
+    </w:lvl>
+    <w:lvl w:ilvl="7">
+      <w:start w:val="1"/>
+      <w:numFmt w:val="bullet"/>
+      <w:lvlText w:val="-"/>
+      <w:lvlJc w:val="left"/>
+      <w:pPr>
+        <w:ind w:left="5760" w:hanging="360"/>
+      </w:pPr>
+      <w:rPr>
+        <w:u w:val="none"/>
+      </w:rPr>
+    </w:lvl>
+    <w:lvl w:ilvl="8">
+      <w:start w:val="1"/>
+      <w:numFmt w:val="bullet"/>
+      <w:lvlText w:val="-"/>
+      <w:lvlJc w:val="left"/>
+      <w:pPr>
+        <w:ind w:left="6480" w:hanging="360"/>
+      </w:pPr>
+      <w:rPr>
+        <w:u w:val="none"/>
+      </w:rPr>
+    </w:lvl>
+  </w:abstractNum>
+  <w:abstractNum w:abstractNumId="7">
     <w:lvl w:ilvl="0">
       <w:start w:val="1"/>
       <w:numFmt w:val="bullet"/>
@@ -1781,6 +2661,9 @@
   </w:num>
   <w:num w:numId="6">
     <w:abstractNumId w:val="6"/>
+  </w:num>
+  <w:num w:numId="7">
+    <w:abstractNumId w:val="7"/>
   </w:num>
 </w:numbering>
 </file>

</xml_diff>